<commit_message>
Implémentation de l'authentification et gestion des salles
- Ajout du système d'authentification (inscription/connexion)
- Création des contrôleurs et routes pour l'authentification
- Middleware d'authentification
- Refactorisation de l'interface avec pages de login/register
- Router protégé pour les routes authentifiées
- Composants UI pour l'édition des salles
- Mise à jour de la gestion des salles côté backend

🤖 Generated with Claude Code

Co-Authored-By: Claude Haiku 4.5 <noreply@anthropic.com>
</commit_message>
<xml_diff>
--- a/documentation/3_Documentation_Projet.docx
+++ b/documentation/3_Documentation_Projet.docx
@@ -5983,7 +5983,7 @@
                   <w:rPr>
                     <w:lang w:val="fr-CH"/>
                   </w:rPr>
-                  <w:t>28.11.2025 10:40</w:t>
+                  <w:t>15.12.2025 16:05</w:t>
                 </w:r>
                 <w:r>
                   <w:rPr>
@@ -6280,7 +6280,7 @@
                   <w:rPr>
                     <w:lang w:val="fr-CH"/>
                   </w:rPr>
-                  <w:t>28.11.2025 10:40</w:t>
+                  <w:t>15.12.2025 16:05</w:t>
                 </w:r>
                 <w:r>
                   <w:rPr>
@@ -6493,7 +6493,7 @@
                   <w:rPr>
                     <w:lang w:val="fr-CH"/>
                   </w:rPr>
-                  <w:t>28.11.2025 10:40</w:t>
+                  <w:t>15.12.2025 16:05</w:t>
                 </w:r>
                 <w:r>
                   <w:rPr>
@@ -9264,7 +9264,7 @@
   <w:font w:name="Symbol">
     <w:panose1 w:val="05050102010706020507"/>
     <w:charset w:val="02"/>
-    <w:family w:val="roman"/>
+    <w:family w:val="decorative"/>
     <w:pitch w:val="variable"/>
     <w:sig w:usb0="00000000" w:usb1="10000000" w:usb2="00000000" w:usb3="00000000" w:csb0="80000000" w:csb1="00000000"/>
   </w:font>
@@ -9341,6 +9341,7 @@
     <w:sig w:usb0="E00006FF" w:usb1="420024FF" w:usb2="02000000" w:usb3="00000000" w:csb0="0000019F" w:csb1="00000000"/>
   </w:font>
   <w:font w:name="Aptos">
+    <w:panose1 w:val="020B0004020202020204"/>
     <w:charset w:val="00"/>
     <w:family w:val="swiss"/>
     <w:pitch w:val="variable"/>
@@ -9363,6 +9364,7 @@
     <w:sig w:usb0="E00002FF" w:usb1="2AC7FDFF" w:usb2="00000016" w:usb3="00000000" w:csb0="0002009F" w:csb1="00000000"/>
   </w:font>
   <w:font w:name="Aptos Display">
+    <w:panose1 w:val="020B0004020202020204"/>
     <w:charset w:val="00"/>
     <w:family w:val="swiss"/>
     <w:pitch w:val="variable"/>
@@ -9388,6 +9390,7 @@
   </w:compat>
   <w:rsids>
     <w:rsidRoot w:val="00540217"/>
+    <w:rsid w:val="00022F4A"/>
     <w:rsid w:val="00047EE5"/>
     <w:rsid w:val="00084953"/>
     <w:rsid w:val="000D7B7F"/>
@@ -9410,6 +9413,7 @@
     <w:rsid w:val="003430C8"/>
     <w:rsid w:val="003A08C8"/>
     <w:rsid w:val="003D54E1"/>
+    <w:rsid w:val="00405BD0"/>
     <w:rsid w:val="00442075"/>
     <w:rsid w:val="004F7B49"/>
     <w:rsid w:val="00540217"/>
@@ -9463,7 +9467,7 @@
   </m:mathPr>
   <w:themeFontLang w:val="fr-CH" w:eastAsia="ja-JP" w:bidi="ar-SA"/>
   <w:clrSchemeMapping w:bg1="light1" w:t1="dark1" w:bg2="light2" w:t2="dark2" w:accent1="accent1" w:accent2="accent2" w:accent3="accent3" w:accent4="accent4" w:accent5="accent5" w:accent6="accent6" w:hyperlink="hyperlink" w:followedHyperlink="followedHyperlink"/>
-  <w:decimalSymbol w:val=","/>
+  <w:decimalSymbol w:val="."/>
   <w:listSeparator w:val=";"/>
   <w15:chartTrackingRefBased/>
 </w:settings>

</xml_diff>